<commit_message>
modified the Github file
</commit_message>
<xml_diff>
--- a/GitHub_Git3.docx
+++ b/GitHub_Git3.docx
@@ -714,6 +714,23 @@
       <w:r>
         <w:t>And commit to it(save)</w:t>
       </w:r>
+    </w:p>
+    <w:p>
+      <w:pPr>
+        <w:shd w:val="clear" w:color="auto" w:fill="FFFFFF"/>
+        <w:spacing w:before="100" w:beforeAutospacing="1" w:after="100" w:afterAutospacing="1" w:line="240" w:lineRule="auto"/>
+        <w:outlineLvl w:val="2"/>
+      </w:pPr>
+      <w:r>
+        <w:t>Task2</w:t>
+      </w:r>
+    </w:p>
+    <w:p>
+      <w:pPr>
+        <w:shd w:val="clear" w:color="auto" w:fill="FFFFFF"/>
+        <w:spacing w:before="100" w:beforeAutospacing="1" w:after="100" w:afterAutospacing="1" w:line="240" w:lineRule="auto"/>
+        <w:outlineLvl w:val="2"/>
+      </w:pPr>
     </w:p>
     <w:p/>
     <w:sectPr>

</xml_diff>